<commit_message>
Changed database columns for password and last_name
</commit_message>
<xml_diff>
--- a/PGInit.docx
+++ b/PGInit.docx
@@ -44,9 +44,123 @@
           </wp:inline>
         </w:drawing>
       </w:r>
+    </w:p>
+    <w:p/>
+    <w:p/>
+    <w:p/>
+    <w:p/>
+    <w:p>
+      <w:pPr>
+        <w:pStyle w:val="Heading1"/>
+      </w:pPr>
+      <w:r>
+        <w:lastRenderedPageBreak/>
+        <w:t>Useful Commands:</w:t>
+      </w:r>
       <w:bookmarkStart w:id="0" w:name="_GoBack"/>
       <w:bookmarkEnd w:id="0"/>
     </w:p>
+    <w:p>
+      <w:r>
+        <w:t>Log in to database for query:</w:t>
+      </w:r>
+    </w:p>
+    <w:p>
+      <w:pPr>
+        <w:pBdr>
+          <w:top w:val="single" w:sz="6" w:space="19" w:color="E2E2DA"/>
+          <w:left w:val="single" w:sz="6" w:space="14" w:color="E2E2DA"/>
+          <w:bottom w:val="single" w:sz="6" w:space="19" w:color="E2E2DA"/>
+          <w:right w:val="single" w:sz="6" w:space="5" w:color="E2E2DA"/>
+        </w:pBdr>
+        <w:shd w:val="clear" w:color="auto" w:fill="FEFEFC"/>
+        <w:tabs>
+          <w:tab w:val="left" w:pos="916"/>
+          <w:tab w:val="left" w:pos="1832"/>
+          <w:tab w:val="left" w:pos="2748"/>
+          <w:tab w:val="left" w:pos="3664"/>
+          <w:tab w:val="left" w:pos="4580"/>
+          <w:tab w:val="left" w:pos="5496"/>
+          <w:tab w:val="left" w:pos="6412"/>
+          <w:tab w:val="left" w:pos="7328"/>
+          <w:tab w:val="left" w:pos="8244"/>
+          <w:tab w:val="left" w:pos="9160"/>
+          <w:tab w:val="left" w:pos="10076"/>
+          <w:tab w:val="left" w:pos="10992"/>
+          <w:tab w:val="left" w:pos="11908"/>
+          <w:tab w:val="left" w:pos="12824"/>
+          <w:tab w:val="left" w:pos="13740"/>
+          <w:tab w:val="left" w:pos="14656"/>
+        </w:tabs>
+        <w:spacing w:after="0" w:line="288" w:lineRule="atLeast"/>
+        <w:rPr>
+          <w:rFonts w:ascii="Lucida Console" w:eastAsia="Times New Roman" w:hAnsi="Lucida Console" w:cs="Courier New"/>
+          <w:color w:val="505050"/>
+          <w:sz w:val="20"/>
+          <w:szCs w:val="20"/>
+          <w:lang w:eastAsia="en-IE"/>
+        </w:rPr>
+      </w:pPr>
+      <w:proofErr w:type="spellStart"/>
+      <w:proofErr w:type="gramStart"/>
+      <w:r>
+        <w:rPr>
+          <w:rFonts w:ascii="Lucida Console" w:eastAsia="Times New Roman" w:hAnsi="Lucida Console" w:cs="Courier New"/>
+          <w:color w:val="505050"/>
+          <w:sz w:val="20"/>
+          <w:szCs w:val="20"/>
+          <w:lang w:eastAsia="en-IE"/>
+        </w:rPr>
+        <w:t>psql</w:t>
+      </w:r>
+      <w:proofErr w:type="spellEnd"/>
+      <w:proofErr w:type="gramEnd"/>
+      <w:r>
+        <w:rPr>
+          <w:rFonts w:ascii="Lucida Console" w:eastAsia="Times New Roman" w:hAnsi="Lucida Console" w:cs="Courier New"/>
+          <w:color w:val="505050"/>
+          <w:sz w:val="20"/>
+          <w:szCs w:val="20"/>
+          <w:lang w:eastAsia="en-IE"/>
+        </w:rPr>
+        <w:t xml:space="preserve"> -d </w:t>
+      </w:r>
+      <w:proofErr w:type="spellStart"/>
+      <w:r>
+        <w:rPr>
+          <w:rFonts w:ascii="Lucida Console" w:eastAsia="Times New Roman" w:hAnsi="Lucida Console" w:cs="Courier New"/>
+          <w:color w:val="505050"/>
+          <w:sz w:val="20"/>
+          <w:szCs w:val="20"/>
+          <w:lang w:eastAsia="en-IE"/>
+        </w:rPr>
+        <w:t>mydb</w:t>
+      </w:r>
+      <w:proofErr w:type="spellEnd"/>
+      <w:r>
+        <w:rPr>
+          <w:rFonts w:ascii="Lucida Console" w:eastAsia="Times New Roman" w:hAnsi="Lucida Console" w:cs="Courier New"/>
+          <w:color w:val="505050"/>
+          <w:sz w:val="20"/>
+          <w:szCs w:val="20"/>
+          <w:lang w:eastAsia="en-IE"/>
+        </w:rPr>
+        <w:t xml:space="preserve"> -U </w:t>
+      </w:r>
+      <w:proofErr w:type="spellStart"/>
+      <w:r>
+        <w:rPr>
+          <w:rFonts w:ascii="Lucida Console" w:eastAsia="Times New Roman" w:hAnsi="Lucida Console" w:cs="Courier New"/>
+          <w:color w:val="505050"/>
+          <w:sz w:val="20"/>
+          <w:szCs w:val="20"/>
+          <w:lang w:eastAsia="en-IE"/>
+        </w:rPr>
+        <w:t>myuser</w:t>
+      </w:r>
+      <w:proofErr w:type="spellEnd"/>
+    </w:p>
+    <w:p/>
     <w:sectPr>
       <w:pgSz w:w="11906" w:h="16838"/>
       <w:pgMar w:top="1440" w:right="1440" w:bottom="1440" w:left="1440" w:header="708" w:footer="708" w:gutter="0"/>
@@ -451,6 +565,27 @@
     <w:name w:val="Normal"/>
     <w:qFormat/>
   </w:style>
+  <w:style w:type="paragraph" w:styleId="Heading1">
+    <w:name w:val="heading 1"/>
+    <w:basedOn w:val="Normal"/>
+    <w:next w:val="Normal"/>
+    <w:link w:val="Heading1Char"/>
+    <w:uiPriority w:val="9"/>
+    <w:qFormat/>
+    <w:rsid w:val="00683041"/>
+    <w:pPr>
+      <w:keepNext/>
+      <w:keepLines/>
+      <w:spacing w:before="240" w:after="0"/>
+      <w:outlineLvl w:val="0"/>
+    </w:pPr>
+    <w:rPr>
+      <w:rFonts w:asciiTheme="majorHAnsi" w:eastAsiaTheme="majorEastAsia" w:hAnsiTheme="majorHAnsi" w:cstheme="majorBidi"/>
+      <w:color w:val="2E74B5" w:themeColor="accent1" w:themeShade="BF"/>
+      <w:sz w:val="32"/>
+      <w:szCs w:val="32"/>
+    </w:rPr>
+  </w:style>
   <w:style w:type="character" w:default="1" w:styleId="DefaultParagraphFont">
     <w:name w:val="Default Paragraph Font"/>
     <w:uiPriority w:val="1"/>
@@ -477,6 +612,69 @@
     <w:uiPriority w:val="99"/>
     <w:semiHidden/>
     <w:unhideWhenUsed/>
+  </w:style>
+  <w:style w:type="paragraph" w:styleId="HTMLPreformatted">
+    <w:name w:val="HTML Preformatted"/>
+    <w:basedOn w:val="Normal"/>
+    <w:link w:val="HTMLPreformattedChar"/>
+    <w:uiPriority w:val="99"/>
+    <w:semiHidden/>
+    <w:unhideWhenUsed/>
+    <w:rsid w:val="00683041"/>
+    <w:pPr>
+      <w:tabs>
+        <w:tab w:val="left" w:pos="916"/>
+        <w:tab w:val="left" w:pos="1832"/>
+        <w:tab w:val="left" w:pos="2748"/>
+        <w:tab w:val="left" w:pos="3664"/>
+        <w:tab w:val="left" w:pos="4580"/>
+        <w:tab w:val="left" w:pos="5496"/>
+        <w:tab w:val="left" w:pos="6412"/>
+        <w:tab w:val="left" w:pos="7328"/>
+        <w:tab w:val="left" w:pos="8244"/>
+        <w:tab w:val="left" w:pos="9160"/>
+        <w:tab w:val="left" w:pos="10076"/>
+        <w:tab w:val="left" w:pos="10992"/>
+        <w:tab w:val="left" w:pos="11908"/>
+        <w:tab w:val="left" w:pos="12824"/>
+        <w:tab w:val="left" w:pos="13740"/>
+        <w:tab w:val="left" w:pos="14656"/>
+      </w:tabs>
+      <w:spacing w:after="0" w:line="240" w:lineRule="auto"/>
+    </w:pPr>
+    <w:rPr>
+      <w:rFonts w:ascii="Courier New" w:eastAsia="Times New Roman" w:hAnsi="Courier New" w:cs="Courier New"/>
+      <w:sz w:val="20"/>
+      <w:szCs w:val="20"/>
+      <w:lang w:eastAsia="en-IE"/>
+    </w:rPr>
+  </w:style>
+  <w:style w:type="character" w:customStyle="1" w:styleId="HTMLPreformattedChar">
+    <w:name w:val="HTML Preformatted Char"/>
+    <w:basedOn w:val="DefaultParagraphFont"/>
+    <w:link w:val="HTMLPreformatted"/>
+    <w:uiPriority w:val="99"/>
+    <w:semiHidden/>
+    <w:rsid w:val="00683041"/>
+    <w:rPr>
+      <w:rFonts w:ascii="Courier New" w:eastAsia="Times New Roman" w:hAnsi="Courier New" w:cs="Courier New"/>
+      <w:sz w:val="20"/>
+      <w:szCs w:val="20"/>
+      <w:lang w:eastAsia="en-IE"/>
+    </w:rPr>
+  </w:style>
+  <w:style w:type="character" w:customStyle="1" w:styleId="Heading1Char">
+    <w:name w:val="Heading 1 Char"/>
+    <w:basedOn w:val="DefaultParagraphFont"/>
+    <w:link w:val="Heading1"/>
+    <w:uiPriority w:val="9"/>
+    <w:rsid w:val="00683041"/>
+    <w:rPr>
+      <w:rFonts w:asciiTheme="majorHAnsi" w:eastAsiaTheme="majorEastAsia" w:hAnsiTheme="majorHAnsi" w:cstheme="majorBidi"/>
+      <w:color w:val="2E74B5" w:themeColor="accent1" w:themeShade="BF"/>
+      <w:sz w:val="32"/>
+      <w:szCs w:val="32"/>
+    </w:rPr>
   </w:style>
 </w:styles>
 </file>

</xml_diff>